<commit_message>
new notes and links
</commit_message>
<xml_diff>
--- a/rhe306-spring2014/documents/PeerReviewRS1.docx
+++ b/rhe306-spring2014/documents/PeerReviewRS1.docx
@@ -68,48 +68,60 @@
         </w:rPr>
         <w:t>What is the main argument of the article being summarized?</w:t>
       </w:r>
-    </w:p>
-    <w:p>
-      <w:pPr>
-        <w:rPr>
-          <w:rFonts w:ascii="Garamond" w:hAnsi="Garamond"/>
-        </w:rPr>
-      </w:pPr>
+      <w:r>
+        <w:rPr>
+          <w:rFonts w:ascii="Garamond" w:hAnsi="Garamond"/>
+        </w:rPr>
+        <w:t xml:space="preserve"> Underline where you find it.</w:t>
+      </w:r>
+    </w:p>
+    <w:p>
+      <w:pPr>
+        <w:rPr>
+          <w:rFonts w:ascii="Garamond" w:hAnsi="Garamond"/>
+        </w:rPr>
+      </w:pPr>
+    </w:p>
+    <w:p>
+      <w:pPr>
+        <w:rPr>
+          <w:rFonts w:ascii="Garamond" w:hAnsi="Garamond"/>
+        </w:rPr>
+      </w:pPr>
+    </w:p>
+    <w:p>
+      <w:pPr>
+        <w:rPr>
+          <w:rFonts w:ascii="Garamond" w:hAnsi="Garamond"/>
+        </w:rPr>
+      </w:pPr>
+    </w:p>
+    <w:p>
+      <w:pPr>
+        <w:rPr>
+          <w:rFonts w:ascii="Garamond" w:hAnsi="Garamond"/>
+        </w:rPr>
+      </w:pPr>
+      <w:r>
+        <w:rPr>
+          <w:rFonts w:ascii="Garamond" w:hAnsi="Garamond"/>
+        </w:rPr>
+        <w:t xml:space="preserve">3. </w:t>
+      </w:r>
+      <w:r>
+        <w:rPr>
+          <w:rFonts w:ascii="Garamond" w:hAnsi="Garamond"/>
+        </w:rPr>
+        <w:t>What are the main points of the article being summarized?</w:t>
+      </w:r>
+      <w:r>
+        <w:rPr>
+          <w:rFonts w:ascii="Garamond" w:hAnsi="Garamond"/>
+        </w:rPr>
+        <w:t xml:space="preserve"> Underline where these points are stated.</w:t>
+      </w:r>
       <w:bookmarkStart w:id="0" w:name="_GoBack"/>
       <w:bookmarkEnd w:id="0"/>
-    </w:p>
-    <w:p>
-      <w:pPr>
-        <w:rPr>
-          <w:rFonts w:ascii="Garamond" w:hAnsi="Garamond"/>
-        </w:rPr>
-      </w:pPr>
-    </w:p>
-    <w:p>
-      <w:pPr>
-        <w:rPr>
-          <w:rFonts w:ascii="Garamond" w:hAnsi="Garamond"/>
-        </w:rPr>
-      </w:pPr>
-    </w:p>
-    <w:p>
-      <w:pPr>
-        <w:rPr>
-          <w:rFonts w:ascii="Garamond" w:hAnsi="Garamond"/>
-        </w:rPr>
-      </w:pPr>
-      <w:r>
-        <w:rPr>
-          <w:rFonts w:ascii="Garamond" w:hAnsi="Garamond"/>
-        </w:rPr>
-        <w:t xml:space="preserve">3. </w:t>
-      </w:r>
-      <w:r>
-        <w:rPr>
-          <w:rFonts w:ascii="Garamond" w:hAnsi="Garamond"/>
-        </w:rPr>
-        <w:t>What are the main points of the article being summarized?</w:t>
-      </w:r>
     </w:p>
     <w:p>
       <w:pPr>

</xml_diff>